<commit_message>
added more notes, how to detect graph cycles
</commit_message>
<xml_diff>
--- a/Research/Notes.docx
+++ b/Research/Notes.docx
@@ -79,6 +79,8 @@
         <w:t>Notes:</w:t>
       </w:r>
     </w:p>
+    <w:p/>
+    <w:p/>
     <w:p>
       <w:r>
         <w:t>Directed graphs in C#:</w:t>
@@ -86,8 +88,6 @@
       <w:r>
         <w:t xml:space="preserve"> ( apparently this doesn’t exist in netcore?)</w:t>
       </w:r>
-      <w:bookmarkStart w:id="0" w:name="_GoBack"/>
-      <w:bookmarkEnd w:id="0"/>
     </w:p>
     <w:p>
       <w:hyperlink r:id="rId5" w:history="1">
@@ -118,7 +118,66 @@
       </w:r>
     </w:p>
     <w:p>
+      <w:pPr>
+        <w:pStyle w:val="ListParagraph"/>
+        <w:numPr>
+          <w:ilvl w:val="1"/>
+          <w:numId w:val="2"/>
+        </w:numPr>
+      </w:pPr>
+      <w:proofErr w:type="spellStart"/>
+      <w:r>
+        <w:t>Tarjan’s</w:t>
+      </w:r>
+      <w:proofErr w:type="spellEnd"/>
+      <w:r>
+        <w:t xml:space="preserve"> Strongly Connected Component Algorithm</w:t>
+      </w:r>
+    </w:p>
+    <w:p>
+      <w:pPr>
+        <w:pStyle w:val="ListParagraph"/>
+        <w:numPr>
+          <w:ilvl w:val="1"/>
+          <w:numId w:val="2"/>
+        </w:numPr>
+      </w:pPr>
       <w:hyperlink r:id="rId6" w:history="1">
+        <w:r>
+          <w:rPr>
+            <w:rStyle w:val="Hyperlink"/>
+          </w:rPr>
+          <w:t>https://en.wikipedia.org/wiki/Tarjan%27s_strongly_connected_components_algorithm</w:t>
+        </w:r>
+      </w:hyperlink>
+      <w:bookmarkStart w:id="0" w:name="_GoBack"/>
+      <w:bookmarkEnd w:id="0"/>
+    </w:p>
+    <w:p>
+      <w:pPr>
+        <w:pStyle w:val="ListParagraph"/>
+        <w:numPr>
+          <w:ilvl w:val="1"/>
+          <w:numId w:val="2"/>
+        </w:numPr>
+      </w:pPr>
+      <w:hyperlink r:id="rId7" w:history="1">
+        <w:r>
+          <w:rPr>
+            <w:rStyle w:val="Hyperlink"/>
+          </w:rPr>
+          <w:t>https://www.youtube.com/watch?v=QnWDU1wcsPA</w:t>
+        </w:r>
+      </w:hyperlink>
+    </w:p>
+    <w:p>
+      <w:pPr>
+        <w:pStyle w:val="ListParagraph"/>
+        <w:ind w:left="1440"/>
+      </w:pPr>
+    </w:p>
+    <w:p>
+      <w:hyperlink r:id="rId8" w:history="1">
         <w:r>
           <w:rPr>
             <w:rStyle w:val="Hyperlink"/>
@@ -129,6 +188,11 @@
     </w:p>
     <w:p/>
     <w:p>
+      <w:pPr>
+        <w:rPr>
+          <w:rStyle w:val="Hyperlink"/>
+        </w:rPr>
+      </w:pPr>
       <w:proofErr w:type="spellStart"/>
       <w:r>
         <w:t>dijkstra’s</w:t>
@@ -140,7 +204,7 @@
       <w:r>
         <w:br/>
       </w:r>
-      <w:hyperlink r:id="rId7" w:history="1">
+      <w:hyperlink r:id="rId9" w:history="1">
         <w:r>
           <w:rPr>
             <w:rStyle w:val="Hyperlink"/>
@@ -148,6 +212,81 @@
           <w:t>https://www.youtube.com/watch?v=gdmfOwyQlcI</w:t>
         </w:r>
       </w:hyperlink>
+    </w:p>
+    <w:p/>
+    <w:p>
+      <w:proofErr w:type="spellStart"/>
+      <w:r>
+        <w:t>topsort</w:t>
+      </w:r>
+      <w:proofErr w:type="spellEnd"/>
+      <w:r>
+        <w:t xml:space="preserve"> </w:t>
+      </w:r>
+      <w:proofErr w:type="spellStart"/>
+      <w:r>
+        <w:t>algorighm</w:t>
+      </w:r>
+      <w:proofErr w:type="spellEnd"/>
+      <w:r>
+        <w:t>:</w:t>
+      </w:r>
+    </w:p>
+    <w:p>
+      <w:pPr>
+        <w:pStyle w:val="ListParagraph"/>
+        <w:numPr>
+          <w:ilvl w:val="0"/>
+          <w:numId w:val="3"/>
+        </w:numPr>
+      </w:pPr>
+      <w:r>
+        <w:t>Pick an unvisited node (any)</w:t>
+      </w:r>
+    </w:p>
+    <w:p>
+      <w:pPr>
+        <w:pStyle w:val="ListParagraph"/>
+        <w:numPr>
+          <w:ilvl w:val="0"/>
+          <w:numId w:val="3"/>
+        </w:numPr>
+      </w:pPr>
+      <w:r>
+        <w:t>DFS from node, exploring only unvisited nodes</w:t>
+      </w:r>
+    </w:p>
+    <w:p>
+      <w:pPr>
+        <w:pStyle w:val="ListParagraph"/>
+        <w:numPr>
+          <w:ilvl w:val="0"/>
+          <w:numId w:val="3"/>
+        </w:numPr>
+      </w:pPr>
+      <w:r>
+        <w:t xml:space="preserve">On </w:t>
+      </w:r>
+      <w:proofErr w:type="spellStart"/>
+      <w:r>
+        <w:t>dfs</w:t>
+      </w:r>
+      <w:proofErr w:type="spellEnd"/>
+      <w:r>
+        <w:t xml:space="preserve"> recursion, add current node to ordering in reverse order (stack?)</w:t>
+      </w:r>
+    </w:p>
+    <w:p>
+      <w:pPr>
+        <w:pStyle w:val="ListParagraph"/>
+        <w:numPr>
+          <w:ilvl w:val="0"/>
+          <w:numId w:val="3"/>
+        </w:numPr>
+      </w:pPr>
+      <w:r>
+        <w:t>Continue until all nodes visited, then go to 1</w:t>
+      </w:r>
     </w:p>
     <w:p/>
     <w:p/>
@@ -251,6 +390,92 @@
     </w:lvl>
   </w:abstractNum>
   <w:abstractNum w:abstractNumId="1" w15:restartNumberingAfterBreak="0">
+    <w:nsid w:val="5D251684"/>
+    <w:multiLevelType w:val="hybridMultilevel"/>
+    <w:tmpl w:val="0AB4E74C"/>
+    <w:lvl w:ilvl="0" w:tplc="0409000F">
+      <w:start w:val="1"/>
+      <w:numFmt w:val="decimal"/>
+      <w:lvlText w:val="%1."/>
+      <w:lvlJc w:val="left"/>
+      <w:pPr>
+        <w:ind w:left="720" w:hanging="360"/>
+      </w:pPr>
+    </w:lvl>
+    <w:lvl w:ilvl="1" w:tplc="04090019" w:tentative="1">
+      <w:start w:val="1"/>
+      <w:numFmt w:val="lowerLetter"/>
+      <w:lvlText w:val="%2."/>
+      <w:lvlJc w:val="left"/>
+      <w:pPr>
+        <w:ind w:left="1440" w:hanging="360"/>
+      </w:pPr>
+    </w:lvl>
+    <w:lvl w:ilvl="2" w:tplc="0409001B" w:tentative="1">
+      <w:start w:val="1"/>
+      <w:numFmt w:val="lowerRoman"/>
+      <w:lvlText w:val="%3."/>
+      <w:lvlJc w:val="right"/>
+      <w:pPr>
+        <w:ind w:left="2160" w:hanging="180"/>
+      </w:pPr>
+    </w:lvl>
+    <w:lvl w:ilvl="3" w:tplc="0409000F" w:tentative="1">
+      <w:start w:val="1"/>
+      <w:numFmt w:val="decimal"/>
+      <w:lvlText w:val="%4."/>
+      <w:lvlJc w:val="left"/>
+      <w:pPr>
+        <w:ind w:left="2880" w:hanging="360"/>
+      </w:pPr>
+    </w:lvl>
+    <w:lvl w:ilvl="4" w:tplc="04090019" w:tentative="1">
+      <w:start w:val="1"/>
+      <w:numFmt w:val="lowerLetter"/>
+      <w:lvlText w:val="%5."/>
+      <w:lvlJc w:val="left"/>
+      <w:pPr>
+        <w:ind w:left="3600" w:hanging="360"/>
+      </w:pPr>
+    </w:lvl>
+    <w:lvl w:ilvl="5" w:tplc="0409001B" w:tentative="1">
+      <w:start w:val="1"/>
+      <w:numFmt w:val="lowerRoman"/>
+      <w:lvlText w:val="%6."/>
+      <w:lvlJc w:val="right"/>
+      <w:pPr>
+        <w:ind w:left="4320" w:hanging="180"/>
+      </w:pPr>
+    </w:lvl>
+    <w:lvl w:ilvl="6" w:tplc="0409000F" w:tentative="1">
+      <w:start w:val="1"/>
+      <w:numFmt w:val="decimal"/>
+      <w:lvlText w:val="%7."/>
+      <w:lvlJc w:val="left"/>
+      <w:pPr>
+        <w:ind w:left="5040" w:hanging="360"/>
+      </w:pPr>
+    </w:lvl>
+    <w:lvl w:ilvl="7" w:tplc="04090019" w:tentative="1">
+      <w:start w:val="1"/>
+      <w:numFmt w:val="lowerLetter"/>
+      <w:lvlText w:val="%8."/>
+      <w:lvlJc w:val="left"/>
+      <w:pPr>
+        <w:ind w:left="5760" w:hanging="360"/>
+      </w:pPr>
+    </w:lvl>
+    <w:lvl w:ilvl="8" w:tplc="0409001B" w:tentative="1">
+      <w:start w:val="1"/>
+      <w:numFmt w:val="lowerRoman"/>
+      <w:lvlText w:val="%9."/>
+      <w:lvlJc w:val="right"/>
+      <w:pPr>
+        <w:ind w:left="6480" w:hanging="180"/>
+      </w:pPr>
+    </w:lvl>
+  </w:abstractNum>
+  <w:abstractNum w:abstractNumId="2" w15:restartNumberingAfterBreak="0">
     <w:nsid w:val="7E9A29C7"/>
     <w:multiLevelType w:val="hybridMultilevel"/>
     <w:tmpl w:val="D54EB500"/>
@@ -265,7 +490,7 @@
         <w:rFonts w:ascii="Wingdings" w:eastAsiaTheme="minorHAnsi" w:hAnsi="Wingdings" w:cstheme="minorBidi" w:hint="default"/>
       </w:rPr>
     </w:lvl>
-    <w:lvl w:ilvl="1" w:tplc="04090003" w:tentative="1">
+    <w:lvl w:ilvl="1" w:tplc="04090003">
       <w:start w:val="1"/>
       <w:numFmt w:val="bullet"/>
       <w:lvlText w:val="o"/>
@@ -366,6 +591,9 @@
     <w:abstractNumId w:val="0"/>
   </w:num>
   <w:num w:numId="2">
+    <w:abstractNumId w:val="2"/>
+  </w:num>
+  <w:num w:numId="3">
     <w:abstractNumId w:val="1"/>
   </w:num>
 </w:numbering>

</xml_diff>